<commit_message>
Menu Overlay and Responsiveness
</commit_message>
<xml_diff>
--- a/Justin_SDS_learning_diary.docx
+++ b/Justin_SDS_learning_diary.docx
@@ -719,6 +719,117 @@
         </w:rPr>
         <w:t>The level of CSS in this part was really amazing even though I had some problems getting through, at the end I was happen with the way I managed to find the problems and solve using some tips on stack overflow web page. I learned how to rotate the menu bar, which was completely new for me, so I appreciate the knowledge gained.</w:t>
       </w:r>
+    </w:p>
+    <w:p>
+      <w:pPr>
+        <w:pStyle w:val="BodyText"/>
+        <w:rPr>
+          <w:lang w:val="en-US"/>
+        </w:rPr>
+      </w:pPr>
+    </w:p>
+    <w:p>
+      <w:pPr>
+        <w:pStyle w:val="BodyText"/>
+        <w:rPr>
+          <w:b/>
+          <w:bCs/>
+          <w:lang w:val="en-US"/>
+        </w:rPr>
+      </w:pPr>
+      <w:r>
+        <w:rPr>
+          <w:b/>
+          <w:bCs/>
+          <w:lang w:val="en-US"/>
+        </w:rPr>
+        <w:t>Part</w:t>
+      </w:r>
+      <w:r>
+        <w:rPr>
+          <w:b/>
+          <w:bCs/>
+          <w:lang w:val="en-US"/>
+        </w:rPr>
+        <w:t>4</w:t>
+      </w:r>
+      <w:r>
+        <w:rPr>
+          <w:b/>
+          <w:bCs/>
+          <w:lang w:val="en-US"/>
+        </w:rPr>
+        <w:t xml:space="preserve">: Menu </w:t>
+      </w:r>
+      <w:r>
+        <w:rPr>
+          <w:b/>
+          <w:bCs/>
+          <w:lang w:val="en-US"/>
+        </w:rPr>
+        <w:t>Overlay and Responsiveness</w:t>
+      </w:r>
+    </w:p>
+    <w:p>
+      <w:pPr>
+        <w:pStyle w:val="BodyText"/>
+        <w:rPr>
+          <w:lang w:val="en-US"/>
+        </w:rPr>
+      </w:pPr>
+      <w:r>
+        <w:rPr>
+          <w:lang w:val="en-US"/>
+        </w:rPr>
+        <w:t>02.07.2020</w:t>
+      </w:r>
+    </w:p>
+    <w:p>
+      <w:pPr>
+        <w:pStyle w:val="BodyText"/>
+        <w:rPr>
+          <w:lang w:val="en-US"/>
+        </w:rPr>
+      </w:pPr>
+      <w:r>
+        <w:rPr>
+          <w:lang w:val="en-US"/>
+        </w:rPr>
+        <w:t xml:space="preserve">I learned how to create the overlay, the effects of opacity, visibility, positioning, overflow, hovering, along with the responsiveness using media query for small to </w:t>
+      </w:r>
+      <w:r>
+        <w:rPr>
+          <w:lang w:val="en-US"/>
+        </w:rPr>
+        <w:t>extra-large</w:t>
+      </w:r>
+      <w:r>
+        <w:rPr>
+          <w:lang w:val="en-US"/>
+        </w:rPr>
+        <w:t xml:space="preserve"> screens.</w:t>
+      </w:r>
+      <w:r>
+        <w:rPr>
+          <w:lang w:val="en-US"/>
+        </w:rPr>
+        <w:t xml:space="preserve"> </w:t>
+      </w:r>
+      <w:r>
+        <w:rPr>
+          <w:lang w:val="en-US"/>
+        </w:rPr>
+        <w:lastRenderedPageBreak/>
+        <w:t>Creating a delay was very new to me, and I understood how the delays makes the nav-item to appear.</w:t>
+      </w:r>
+    </w:p>
+    <w:p>
+      <w:pPr>
+        <w:pStyle w:val="BodyText"/>
+        <w:rPr>
+          <w:lang w:val="en-US"/>
+        </w:rPr>
+      </w:pPr>
     </w:p>
     <w:p>
       <w:pPr>
@@ -3198,12 +3309,12 @@
 </file>
 
 <file path=customXml/item1.xml><?xml version="1.0" encoding="utf-8"?>
-<?mso-contentType ?>
-<FormTemplates xmlns="http://schemas.microsoft.com/sharepoint/v3/contenttype/forms">
-  <Display>DocumentLibraryForm</Display>
-  <Edit>DocumentLibraryForm</Edit>
-  <New>DocumentLibraryForm</New>
-</FormTemplates>
+<p:properties xmlns:p="http://schemas.microsoft.com/office/2006/metadata/properties" xmlns:xsi="http://www.w3.org/2001/XMLSchema-instance" xmlns:pc="http://schemas.microsoft.com/office/infopath/2007/PartnerControls">
+  <documentManagement>
+    <PublishingExpirationDate xmlns="http://schemas.microsoft.com/sharepoint/v3" xsi:nil="true"/>
+    <PublishingStartDate xmlns="http://schemas.microsoft.com/sharepoint/v3" xsi:nil="true"/>
+  </documentManagement>
+</p:properties>
 </file>
 
 <file path=customXml/item2.xml><?xml version="1.0" encoding="utf-8"?>
@@ -3273,18 +3384,20 @@
 </file>
 
 <file path=customXml/item3.xml><?xml version="1.0" encoding="utf-8"?>
-<p:properties xmlns:p="http://schemas.microsoft.com/office/2006/metadata/properties" xmlns:xsi="http://www.w3.org/2001/XMLSchema-instance" xmlns:pc="http://schemas.microsoft.com/office/infopath/2007/PartnerControls">
-  <documentManagement>
-    <PublishingExpirationDate xmlns="http://schemas.microsoft.com/sharepoint/v3" xsi:nil="true"/>
-    <PublishingStartDate xmlns="http://schemas.microsoft.com/sharepoint/v3" xsi:nil="true"/>
-  </documentManagement>
-</p:properties>
+<?mso-contentType ?>
+<FormTemplates xmlns="http://schemas.microsoft.com/sharepoint/v3/contenttype/forms">
+  <Display>DocumentLibraryForm</Display>
+  <Edit>DocumentLibraryForm</Edit>
+  <New>DocumentLibraryForm</New>
+</FormTemplates>
 </file>
 
 <file path=customXml/itemProps1.xml><?xml version="1.0" encoding="utf-8"?>
-<ds:datastoreItem xmlns:ds="http://schemas.openxmlformats.org/officeDocument/2006/customXml" ds:itemID="{13FBD2FA-5696-460D-A278-9A302A0F72AE}">
+<ds:datastoreItem xmlns:ds="http://schemas.openxmlformats.org/officeDocument/2006/customXml" ds:itemID="{FA8F0064-303C-446D-896E-46EEB9A79DC3}">
   <ds:schemaRefs>
-    <ds:schemaRef ds:uri="http://schemas.microsoft.com/sharepoint/v3/contenttype/forms"/>
+    <ds:schemaRef ds:uri="http://schemas.microsoft.com/office/2006/metadata/properties"/>
+    <ds:schemaRef ds:uri="http://schemas.microsoft.com/office/infopath/2007/PartnerControls"/>
+    <ds:schemaRef ds:uri="http://schemas.microsoft.com/sharepoint/v3"/>
   </ds:schemaRefs>
 </ds:datastoreItem>
 </file>
@@ -3307,11 +3420,9 @@
 </file>
 
 <file path=customXml/itemProps3.xml><?xml version="1.0" encoding="utf-8"?>
-<ds:datastoreItem xmlns:ds="http://schemas.openxmlformats.org/officeDocument/2006/customXml" ds:itemID="{FA8F0064-303C-446D-896E-46EEB9A79DC3}">
+<ds:datastoreItem xmlns:ds="http://schemas.openxmlformats.org/officeDocument/2006/customXml" ds:itemID="{13FBD2FA-5696-460D-A278-9A302A0F72AE}">
   <ds:schemaRefs>
-    <ds:schemaRef ds:uri="http://schemas.microsoft.com/office/2006/metadata/properties"/>
-    <ds:schemaRef ds:uri="http://schemas.microsoft.com/office/infopath/2007/PartnerControls"/>
-    <ds:schemaRef ds:uri="http://schemas.microsoft.com/sharepoint/v3"/>
+    <ds:schemaRef ds:uri="http://schemas.microsoft.com/sharepoint/v3/contenttype/forms"/>
   </ds:schemaRefs>
 </ds:datastoreItem>
 </file>
</xml_diff>